<commit_message>
[fix] adicionar link repositório nos documentos
</commit_message>
<xml_diff>
--- a/artigo/Mortalidade induzida por infecção em SI impactos na dinâmica epidêmica e padrões de informação espacial.docx
+++ b/artigo/Mortalidade induzida por infecção em SI impactos na dinâmica epidêmica e padrões de informação espacial.docx
@@ -85,6 +85,79 @@
           <w:rFonts w:ascii="Calibri" w:hAnsi="Calibri" w:cs="Calibri"/>
         </w:rPr>
         <w:t>* edney.santos@ufrpe.br</w:t>
+      </w:r>
+    </w:p>
+    <w:p>
+      <w:pPr>
+        <w:spacing w:after="0"/>
+        <w:jc w:val="both"/>
+        <w:rPr>
+          <w:rFonts w:ascii="Calibri" w:hAnsi="Calibri" w:cs="Calibri"/>
+        </w:rPr>
+      </w:pPr>
+    </w:p>
+    <w:p>
+      <w:pPr>
+        <w:spacing w:after="0"/>
+        <w:jc w:val="both"/>
+        <w:rPr>
+          <w:rFonts w:ascii="Calibri" w:hAnsi="Calibri" w:cs="Calibri"/>
+        </w:rPr>
+      </w:pPr>
+      <w:r>
+        <w:rPr>
+          <w:rFonts w:ascii="Calibri" w:hAnsi="Calibri" w:cs="Calibri"/>
+        </w:rPr>
+        <w:t xml:space="preserve">Código: </w:t>
+      </w:r>
+      <w:r>
+        <w:rPr>
+          <w:rFonts w:ascii="Calibri" w:hAnsi="Calibri" w:cs="Calibri"/>
+        </w:rPr>
+        <w:fldChar w:fldCharType="begin"/>
+      </w:r>
+      <w:r>
+        <w:rPr>
+          <w:rFonts w:ascii="Calibri" w:hAnsi="Calibri" w:cs="Calibri"/>
+        </w:rPr>
+        <w:instrText>HYPERLINK "</w:instrText>
+      </w:r>
+      <w:r>
+        <w:rPr>
+          <w:rFonts w:ascii="Calibri" w:hAnsi="Calibri" w:cs="Calibri"/>
+        </w:rPr>
+        <w:instrText>https://github.com/ed-cavalcanti/automatos-epidemiologia-2025.2</w:instrText>
+      </w:r>
+      <w:r>
+        <w:rPr>
+          <w:rFonts w:ascii="Calibri" w:hAnsi="Calibri" w:cs="Calibri"/>
+        </w:rPr>
+        <w:instrText>"</w:instrText>
+      </w:r>
+      <w:r>
+        <w:rPr>
+          <w:rFonts w:ascii="Calibri" w:hAnsi="Calibri" w:cs="Calibri"/>
+        </w:rPr>
+        <w:fldChar w:fldCharType="separate"/>
+      </w:r>
+      <w:r>
+        <w:rPr>
+          <w:rStyle w:val="Hyperlink"/>
+          <w:rFonts w:ascii="Calibri" w:hAnsi="Calibri" w:cs="Calibri"/>
+        </w:rPr>
+        <w:t>https://github.com/ed-cavalcanti/automatos-epidemiologia-2025.2</w:t>
+      </w:r>
+      <w:r>
+        <w:rPr>
+          <w:rFonts w:ascii="Calibri" w:hAnsi="Calibri" w:cs="Calibri"/>
+        </w:rPr>
+        <w:fldChar w:fldCharType="end"/>
+      </w:r>
+      <w:r>
+        <w:rPr>
+          <w:rFonts w:ascii="Calibri" w:hAnsi="Calibri" w:cs="Calibri"/>
+        </w:rPr>
+        <w:t xml:space="preserve"> </w:t>
       </w:r>
     </w:p>
     <w:p>
@@ -523,7 +596,17 @@
           <w:sz w:val="22"/>
           <w:szCs w:val="22"/>
         </w:rPr>
-        <w:t xml:space="preserve"> Em modelos epidêmicos baseados em CA, cada célula de uma grade representa um indivíduo, e regras locais de transição codificam a probabilidade de infecção com base no estado das células vizinhas. Apesar de sua simplicidade, tais modelos podem produzir fenômetos espaciais ricos, como frentes epidêmicas, manchas persistentes e dinâmicas complexas de extinção, que refletem características realistas da disseminação de doenças.</w:t>
+        <w:t xml:space="preserve"> Em modelos epidêmicos baseados em CA, cada célula de uma grade representa um indivíduo, e regras locais de transição codificam a probabilidade de infecção com base no estado das células vizinhas. Apesar de sua simplicidade, tais modelos podem produzir fenômetos espaciais ricos, como frentes epidêmicas, manchas </w:t>
+      </w:r>
+      <w:r>
+        <w:rPr>
+          <w:rFonts w:ascii="Calibri" w:hAnsi="Calibri" w:cs="Calibri"/>
+          <w:color w:val="000000"/>
+          <w:sz w:val="22"/>
+          <w:szCs w:val="22"/>
+        </w:rPr>
+        <w:lastRenderedPageBreak/>
+        <w:t>persistentes e dinâmicas complexas de extinção, que refletem características realistas da disseminação de doenças.</w:t>
       </w:r>
     </w:p>
     <w:p>
@@ -544,7 +627,6 @@
           <w:sz w:val="22"/>
           <w:szCs w:val="22"/>
         </w:rPr>
-        <w:lastRenderedPageBreak/>
         <w:tab/>
         <w:t>Para além de sua utilidade epidemiológica, os autômatos celulares possuem relevância profunda na teoria da computação e na ciência da informação. Autômatos celulares elementares podem ser universais de Turin</w:t>
       </w:r>
@@ -1356,6 +1438,7 @@
           <w:sz w:val="22"/>
           <w:szCs w:val="22"/>
         </w:rPr>
+        <w:lastRenderedPageBreak/>
         <w:t xml:space="preserve">Se a célula em </w:t>
       </w:r>
       <m:oMath>
@@ -3759,6 +3842,7 @@
           <w:sz w:val="22"/>
           <w:szCs w:val="22"/>
         </w:rPr>
+        <w:lastRenderedPageBreak/>
         <w:t>O modelo foi implementado em Python</w:t>
       </w:r>
       <w:r>
@@ -3786,17 +3870,7 @@
           <w:sz w:val="22"/>
           <w:szCs w:val="22"/>
         </w:rPr>
-        <w:t xml:space="preserve"> e Matplotlib 3.10.8. O núcleo da simulação emprega operações vetorizadas para atualizar toda a grade em </w:t>
-      </w:r>
-      <w:r>
-        <w:rPr>
-          <w:rFonts w:ascii="Calibri" w:eastAsiaTheme="minorEastAsia" w:hAnsi="Calibri" w:cs="Calibri"/>
-          <w:color w:val="000000"/>
-          <w:sz w:val="22"/>
-          <w:szCs w:val="22"/>
-        </w:rPr>
-        <w:lastRenderedPageBreak/>
-        <w:t xml:space="preserve">uma única passagem, alcançando desempenho adequado para </w:t>
+        <w:t xml:space="preserve"> e Matplotlib 3.10.8. O núcleo da simulação emprega operações vetorizadas para atualizar toda a grade em uma única passagem, alcançando desempenho adequado para </w:t>
       </w:r>
       <m:oMath>
         <m:r>
@@ -3955,31 +4029,7 @@
             <w:sz w:val="22"/>
             <w:szCs w:val="22"/>
           </w:rPr>
-          <m:t>(ρ = 0</m:t>
-        </m:r>
-        <m:r>
-          <m:rPr>
-            <m:sty m:val="p"/>
-          </m:rPr>
-          <w:rPr>
-            <w:rFonts w:ascii="Cambria Math" w:eastAsiaTheme="minorEastAsia" w:hAnsi="Cambria Math" w:cs="Calibri"/>
-            <w:color w:val="000000"/>
-            <w:sz w:val="22"/>
-            <w:szCs w:val="22"/>
-          </w:rPr>
-          <m:t>.</m:t>
-        </m:r>
-        <m:r>
-          <m:rPr>
-            <m:sty m:val="p"/>
-          </m:rPr>
-          <w:rPr>
-            <w:rFonts w:ascii="Cambria Math" w:eastAsiaTheme="minorEastAsia" w:hAnsi="Cambria Math" w:cs="Calibri"/>
-            <w:color w:val="000000"/>
-            <w:sz w:val="22"/>
-            <w:szCs w:val="22"/>
-          </w:rPr>
-          <m:t>0)</m:t>
+          <m:t>(ρ = 0.0)</m:t>
         </m:r>
       </m:oMath>
       <w:r>
@@ -4108,7 +4158,7 @@
           <w:szCs w:val="22"/>
         </w:rPr>
         <w:drawing>
-          <wp:inline distT="0" distB="0" distL="0" distR="0" wp14:anchorId="4BBDACC3" wp14:editId="0298CD11">
+          <wp:inline distT="0" distB="0" distL="0" distR="0" wp14:anchorId="4BBDACC3" wp14:editId="183381AC">
             <wp:extent cx="4190163" cy="2956023"/>
             <wp:effectExtent l="0" t="0" r="1270" b="0"/>
             <wp:docPr id="1896395906" name="Picture 1"/>
@@ -4518,6 +4568,7 @@
           <w:sz w:val="22"/>
           <w:szCs w:val="22"/>
         </w:rPr>
+        <w:lastRenderedPageBreak/>
         <w:drawing>
           <wp:inline distT="0" distB="0" distL="0" distR="0" wp14:anchorId="79E18B01" wp14:editId="67174135">
             <wp:extent cx="4664485" cy="1870739"/>
@@ -4611,7 +4662,6 @@
           <w:sz w:val="22"/>
           <w:szCs w:val="22"/>
         </w:rPr>
-        <w:lastRenderedPageBreak/>
         <w:t xml:space="preserve">A entropia máxima é </w:t>
       </w:r>
       <m:oMath>
@@ -6180,31 +6230,7 @@
             <w:sz w:val="22"/>
             <w:szCs w:val="22"/>
           </w:rPr>
-          <m:t>ρ = 0</m:t>
-        </m:r>
-        <m:r>
-          <m:rPr>
-            <m:sty m:val="p"/>
-          </m:rPr>
-          <w:rPr>
-            <w:rFonts w:ascii="Cambria Math" w:eastAsiaTheme="minorEastAsia" w:hAnsi="Cambria Math" w:cs="Calibri"/>
-            <w:color w:val="000000"/>
-            <w:sz w:val="22"/>
-            <w:szCs w:val="22"/>
-          </w:rPr>
-          <m:t>.</m:t>
-        </m:r>
-        <m:r>
-          <m:rPr>
-            <m:sty m:val="p"/>
-          </m:rPr>
-          <w:rPr>
-            <w:rFonts w:ascii="Cambria Math" w:eastAsiaTheme="minorEastAsia" w:hAnsi="Cambria Math" w:cs="Calibri"/>
-            <w:color w:val="000000"/>
-            <w:sz w:val="22"/>
-            <w:szCs w:val="22"/>
-          </w:rPr>
-          <m:t>0</m:t>
+          <m:t>ρ = 0.0</m:t>
         </m:r>
       </m:oMath>
       <w:r>
@@ -6368,7 +6394,17 @@
           <w:sz w:val="22"/>
           <w:szCs w:val="22"/>
         </w:rPr>
-        <w:t>, refletindo coexistência de S, I e D; na fase de colapso</w:t>
+        <w:t xml:space="preserve">, refletindo </w:t>
+      </w:r>
+      <w:r>
+        <w:rPr>
+          <w:rFonts w:ascii="Calibri" w:eastAsiaTheme="minorEastAsia" w:hAnsi="Calibri" w:cs="Calibri"/>
+          <w:color w:val="000000"/>
+          <w:sz w:val="22"/>
+          <w:szCs w:val="22"/>
+        </w:rPr>
+        <w:lastRenderedPageBreak/>
+        <w:t>coexistência de S, I e D; na fase de colapso</w:t>
       </w:r>
       <w:r>
         <w:rPr>
@@ -6618,6 +6654,7 @@
             <w:docPart w:val="DefaultPlaceholder_-1854013440"/>
           </w:placeholder>
         </w:sdtPr>
+        <w:sdtEndPr/>
         <w:sdtContent>
           <w:r>
             <w:rPr>
@@ -6703,7 +6740,6 @@
           <w:sz w:val="22"/>
           <w:szCs w:val="22"/>
         </w:rPr>
-        <w:lastRenderedPageBreak/>
         <w:t>Em alta mortalidade induzida</w:t>
       </w:r>
       <w:r>
@@ -7128,31 +7164,7 @@
             <w:sz w:val="22"/>
             <w:szCs w:val="22"/>
           </w:rPr>
-          <m:t>ρ = 0</m:t>
-        </m:r>
-        <m:r>
-          <m:rPr>
-            <m:sty m:val="p"/>
-          </m:rPr>
-          <w:rPr>
-            <w:rFonts w:ascii="Cambria Math" w:eastAsiaTheme="minorEastAsia" w:hAnsi="Cambria Math" w:cs="Calibri"/>
-            <w:color w:val="000000"/>
-            <w:sz w:val="22"/>
-            <w:szCs w:val="22"/>
-          </w:rPr>
-          <m:t>.</m:t>
-        </m:r>
-        <m:r>
-          <m:rPr>
-            <m:sty m:val="p"/>
-          </m:rPr>
-          <w:rPr>
-            <w:rFonts w:ascii="Cambria Math" w:eastAsiaTheme="minorEastAsia" w:hAnsi="Cambria Math" w:cs="Calibri"/>
-            <w:color w:val="000000"/>
-            <w:sz w:val="22"/>
-            <w:szCs w:val="22"/>
-          </w:rPr>
-          <m:t>3</m:t>
+          <m:t>ρ = 0.3</m:t>
         </m:r>
       </m:oMath>
       <w:r>
@@ -7234,7 +7246,17 @@
           <w:sz w:val="22"/>
           <w:szCs w:val="22"/>
         </w:rPr>
-        <w:t>Esse fenômeno tem implicações diretas para epidemias reais. Em populações humanas, mortes causadas por doenças podem levar à despovoação regional, à ruptura de redes sociais e à fragmentação geográfica. O modelo de autômato celular sugere que tal fragmentação pode ser tão eficaz quanto quarentenas ou vacinação na redução da transmissão, porém por meio de um mecanismo estrutural passivo, e não de uma intervenção ativa. Além disso, o efeito de Allee espacial identificado neste estudo, no qual suscetíveis se tornam isolados por barreiras de células mortas apesar de manterem a suscetibilidade biológica, implica que estimativas ingênuas do potencial epidêmico baseadas em modelos bem misturados podem superestimar a persistência real da infecção em populações espacialmente heterogêneas.</w:t>
+        <w:t xml:space="preserve">Esse fenômeno tem implicações diretas para epidemias reais. Em populações humanas, mortes causadas por doenças podem levar à despovoação regional, à ruptura de redes sociais e à fragmentação geográfica. O modelo de autômato celular sugere que tal fragmentação pode ser tão eficaz quanto quarentenas ou vacinação na redução da transmissão, porém por meio de um mecanismo estrutural passivo, e não de uma intervenção ativa. Além disso, o efeito de Allee espacial identificado neste estudo, no qual suscetíveis se tornam isolados por barreiras de células mortas apesar de manterem a suscetibilidade biológica, implica que estimativas ingênuas </w:t>
+      </w:r>
+      <w:r>
+        <w:rPr>
+          <w:rFonts w:ascii="Calibri" w:eastAsiaTheme="minorEastAsia" w:hAnsi="Calibri" w:cs="Calibri"/>
+          <w:color w:val="000000"/>
+          <w:sz w:val="22"/>
+          <w:szCs w:val="22"/>
+        </w:rPr>
+        <w:lastRenderedPageBreak/>
+        <w:t>do potencial epidêmico baseadas em modelos bem misturados podem superestimar a persistência real da infecção em populações espacialmente heterogêneas.</w:t>
       </w:r>
     </w:p>
     <w:p>
@@ -7267,31 +7289,7 @@
             <w:sz w:val="22"/>
             <w:szCs w:val="22"/>
           </w:rPr>
-          <m:t>ρ = 0</m:t>
-        </m:r>
-        <m:r>
-          <m:rPr>
-            <m:sty m:val="p"/>
-          </m:rPr>
-          <w:rPr>
-            <w:rFonts w:ascii="Cambria Math" w:eastAsiaTheme="minorEastAsia" w:hAnsi="Cambria Math" w:cs="Calibri"/>
-            <w:color w:val="000000"/>
-            <w:sz w:val="22"/>
-            <w:szCs w:val="22"/>
-          </w:rPr>
-          <m:t>.</m:t>
-        </m:r>
-        <m:r>
-          <m:rPr>
-            <m:sty m:val="p"/>
-          </m:rPr>
-          <w:rPr>
-            <w:rFonts w:ascii="Cambria Math" w:eastAsiaTheme="minorEastAsia" w:hAnsi="Cambria Math" w:cs="Calibri"/>
-            <w:color w:val="000000"/>
-            <w:sz w:val="22"/>
-            <w:szCs w:val="22"/>
-          </w:rPr>
-          <m:t>3</m:t>
+          <m:t>ρ = 0.3</m:t>
         </m:r>
       </m:oMath>
       <w:r>
@@ -7330,7 +7328,6 @@
           <w:sz w:val="28"/>
           <w:szCs w:val="28"/>
         </w:rPr>
-        <w:lastRenderedPageBreak/>
         <w:t>Referências</w:t>
       </w:r>
     </w:p>
@@ -9181,6 +9178,7 @@
   <w:style w:type="character" w:default="1" w:styleId="DefaultParagraphFont">
     <w:name w:val="Default Paragraph Font"/>
     <w:uiPriority w:val="1"/>
+    <w:semiHidden/>
     <w:unhideWhenUsed/>
   </w:style>
   <w:style w:type="table" w:default="1" w:styleId="TableNormal">
@@ -9761,10 +9759,12 @@
   </w:compat>
   <w:rsids>
     <w:rsidRoot w:val="0025369E"/>
+    <w:rsid w:val="0015161D"/>
     <w:rsid w:val="0025369E"/>
     <w:rsid w:val="006E08BE"/>
     <w:rsid w:val="00C657C8"/>
     <w:rsid w:val="00D5751E"/>
+    <w:rsid w:val="00ED239E"/>
     <w:rsid w:val="00F45581"/>
   </w:rsids>
   <m:mathPr>

</xml_diff>